<commit_message>
added changes to match IMB
</commit_message>
<xml_diff>
--- a/docs/web-stranica.docx
+++ b/docs/web-stranica.docx
@@ -31,7 +31,7 @@
                     </pic:cNvPicPr>
                   </pic:nvPicPr>
                   <pic:blipFill>
-                    <a:blip r:embed="rId7" cstate="print"/>
+                    <a:blip r:embed="rId8" cstate="print"/>
                     <a:srcRect/>
                     <a:stretch>
                       <a:fillRect/>
@@ -70,12 +70,7 @@
     </w:p>
     <w:p>
       <w:r>
-        <w:t>-uprava               -sadnice maline               -sist</w:t>
-      </w:r>
-      <w:bookmarkStart w:id="0" w:name="_GoBack"/>
-      <w:bookmarkEnd w:id="0"/>
-      <w:r>
-        <w:t>em za navodnjavanje –agrocentar vrbanja</w:t>
+        <w:t>-uprava               -sadnice maline               -sistem za navodnjavanje –agrocentar vrbanja</w:t>
       </w:r>
     </w:p>
     <w:p>
@@ -250,7 +245,49 @@
         <w:t>tanja.</w:t>
       </w:r>
     </w:p>
-    <w:p/>
+    <w:p>
+      <w:r>
+        <w:br w:type="page"/>
+      </w:r>
+    </w:p>
+    <w:p>
+      <w:r>
+        <w:lastRenderedPageBreak/>
+        <w:t>Potrebno:</w:t>
+      </w:r>
+    </w:p>
+    <w:p>
+      <w:pPr>
+        <w:pStyle w:val="ListParagraph"/>
+        <w:numPr>
+          <w:ilvl w:val="0"/>
+          <w:numId w:val="1"/>
+        </w:numPr>
+      </w:pPr>
+      <w:r>
+        <w:t>Novi logo, da je rezolucija bolja i da su boje drugacije (u vise boja pozeljno) zuto-crveni ne ide sa ovom temom</w:t>
+      </w:r>
+      <w:r>
+        <w:t xml:space="preserve"> (dimenzije pozeljne: )</w:t>
+      </w:r>
+    </w:p>
+    <w:p>
+      <w:pPr>
+        <w:pStyle w:val="ListParagraph"/>
+        <w:numPr>
+          <w:ilvl w:val="0"/>
+          <w:numId w:val="1"/>
+        </w:numPr>
+      </w:pPr>
+      <w:r>
+        <w:t>Imate li Facebook stranicu, Instagram</w:t>
+      </w:r>
+      <w:r>
+        <w:t>, Twiter..? Ako nema valjalo bi napraviti i tako se oglasavati javnosti a ostatak materijala drzati na web stranici – to je najbolja praksa danas.</w:t>
+      </w:r>
+      <w:bookmarkStart w:id="0" w:name="_GoBack"/>
+      <w:bookmarkEnd w:id="0"/>
+    </w:p>
     <w:sectPr>
       <w:pgSz w:w="11906" w:h="16838"/>
       <w:pgMar w:top="1417" w:right="1417" w:bottom="1417" w:left="1417" w:header="708" w:footer="708" w:gutter="0"/>
@@ -309,6 +346,103 @@
     </w:p>
   </w:footnote>
 </w:footnotes>
+</file>
+
+<file path=word/numbering.xml><?xml version="1.0" encoding="utf-8"?>
+<w:numbering xmlns:wpc="http://schemas.microsoft.com/office/word/2010/wordprocessingCanvas" xmlns:mc="http://schemas.openxmlformats.org/markup-compatibility/2006" xmlns:o="urn:schemas-microsoft-com:office:office" xmlns:r="http://schemas.openxmlformats.org/officeDocument/2006/relationships" xmlns:m="http://schemas.openxmlformats.org/officeDocument/2006/math" xmlns:v="urn:schemas-microsoft-com:vml" xmlns:wp14="http://schemas.microsoft.com/office/word/2010/wordprocessingDrawing" xmlns:wp="http://schemas.openxmlformats.org/drawingml/2006/wordprocessingDrawing" xmlns:w10="urn:schemas-microsoft-com:office:word" xmlns:w="http://schemas.openxmlformats.org/wordprocessingml/2006/main" xmlns:w14="http://schemas.microsoft.com/office/word/2010/wordml" xmlns:w15="http://schemas.microsoft.com/office/word/2012/wordml" xmlns:wpg="http://schemas.microsoft.com/office/word/2010/wordprocessingGroup" xmlns:wpi="http://schemas.microsoft.com/office/word/2010/wordprocessingInk" xmlns:wne="http://schemas.microsoft.com/office/word/2006/wordml" xmlns:wps="http://schemas.microsoft.com/office/word/2010/wordprocessingShape" mc:Ignorable="w14 w15 wp14">
+  <w:abstractNum w:abstractNumId="0" w15:restartNumberingAfterBreak="0">
+    <w:nsid w:val="72EF0947"/>
+    <w:multiLevelType w:val="hybridMultilevel"/>
+    <w:tmpl w:val="BC188896"/>
+    <w:lvl w:ilvl="0" w:tplc="0409000F">
+      <w:start w:val="1"/>
+      <w:numFmt w:val="decimal"/>
+      <w:lvlText w:val="%1."/>
+      <w:lvlJc w:val="left"/>
+      <w:pPr>
+        <w:ind w:left="720" w:hanging="360"/>
+      </w:pPr>
+      <w:rPr>
+        <w:rFonts w:hint="default"/>
+      </w:rPr>
+    </w:lvl>
+    <w:lvl w:ilvl="1" w:tplc="04090019" w:tentative="1">
+      <w:start w:val="1"/>
+      <w:numFmt w:val="lowerLetter"/>
+      <w:lvlText w:val="%2."/>
+      <w:lvlJc w:val="left"/>
+      <w:pPr>
+        <w:ind w:left="1440" w:hanging="360"/>
+      </w:pPr>
+    </w:lvl>
+    <w:lvl w:ilvl="2" w:tplc="0409001B" w:tentative="1">
+      <w:start w:val="1"/>
+      <w:numFmt w:val="lowerRoman"/>
+      <w:lvlText w:val="%3."/>
+      <w:lvlJc w:val="right"/>
+      <w:pPr>
+        <w:ind w:left="2160" w:hanging="180"/>
+      </w:pPr>
+    </w:lvl>
+    <w:lvl w:ilvl="3" w:tplc="0409000F" w:tentative="1">
+      <w:start w:val="1"/>
+      <w:numFmt w:val="decimal"/>
+      <w:lvlText w:val="%4."/>
+      <w:lvlJc w:val="left"/>
+      <w:pPr>
+        <w:ind w:left="2880" w:hanging="360"/>
+      </w:pPr>
+    </w:lvl>
+    <w:lvl w:ilvl="4" w:tplc="04090019" w:tentative="1">
+      <w:start w:val="1"/>
+      <w:numFmt w:val="lowerLetter"/>
+      <w:lvlText w:val="%5."/>
+      <w:lvlJc w:val="left"/>
+      <w:pPr>
+        <w:ind w:left="3600" w:hanging="360"/>
+      </w:pPr>
+    </w:lvl>
+    <w:lvl w:ilvl="5" w:tplc="0409001B" w:tentative="1">
+      <w:start w:val="1"/>
+      <w:numFmt w:val="lowerRoman"/>
+      <w:lvlText w:val="%6."/>
+      <w:lvlJc w:val="right"/>
+      <w:pPr>
+        <w:ind w:left="4320" w:hanging="180"/>
+      </w:pPr>
+    </w:lvl>
+    <w:lvl w:ilvl="6" w:tplc="0409000F" w:tentative="1">
+      <w:start w:val="1"/>
+      <w:numFmt w:val="decimal"/>
+      <w:lvlText w:val="%7."/>
+      <w:lvlJc w:val="left"/>
+      <w:pPr>
+        <w:ind w:left="5040" w:hanging="360"/>
+      </w:pPr>
+    </w:lvl>
+    <w:lvl w:ilvl="7" w:tplc="04090019" w:tentative="1">
+      <w:start w:val="1"/>
+      <w:numFmt w:val="lowerLetter"/>
+      <w:lvlText w:val="%8."/>
+      <w:lvlJc w:val="left"/>
+      <w:pPr>
+        <w:ind w:left="5760" w:hanging="360"/>
+      </w:pPr>
+    </w:lvl>
+    <w:lvl w:ilvl="8" w:tplc="0409001B" w:tentative="1">
+      <w:start w:val="1"/>
+      <w:numFmt w:val="lowerRoman"/>
+      <w:lvlText w:val="%9."/>
+      <w:lvlJc w:val="right"/>
+      <w:pPr>
+        <w:ind w:left="6480" w:hanging="180"/>
+      </w:pPr>
+    </w:lvl>
+  </w:abstractNum>
+  <w:num w:numId="1">
+    <w:abstractNumId w:val="0"/>
+  </w:num>
+</w:numbering>
 </file>
 
 <file path=word/styles.xml><?xml version="1.0" encoding="utf-8"?>
@@ -816,6 +950,17 @@
     <w:semiHidden/>
     <w:rsid w:val="00AC325E"/>
   </w:style>
+  <w:style w:type="paragraph" w:styleId="ListParagraph">
+    <w:name w:val="List Paragraph"/>
+    <w:basedOn w:val="Normal"/>
+    <w:uiPriority w:val="34"/>
+    <w:qFormat/>
+    <w:rsid w:val="00E71435"/>
+    <w:pPr>
+      <w:ind w:left="720"/>
+      <w:contextualSpacing/>
+    </w:pPr>
+  </w:style>
 </w:styles>
 </file>
 
@@ -1107,7 +1252,7 @@
 </file>
 
 <file path=customXml/itemProps1.xml><?xml version="1.0" encoding="utf-8"?>
-<ds:datastoreItem xmlns:ds="http://schemas.openxmlformats.org/officeDocument/2006/customXml" ds:itemID="{D4B31B54-7C56-46A7-85DA-6B2347C55727}">
+<ds:datastoreItem xmlns:ds="http://schemas.openxmlformats.org/officeDocument/2006/customXml" ds:itemID="{493CB6BA-BC1A-4B16-95E5-B87897D2D99A}">
   <ds:schemaRefs>
     <ds:schemaRef ds:uri="http://schemas.openxmlformats.org/officeDocument/2006/bibliography"/>
   </ds:schemaRefs>

</xml_diff>

<commit_message>
Updated entire site with data ready to go live but still serious textual and graphic data remaining
</commit_message>
<xml_diff>
--- a/docs/web-stranica.docx
+++ b/docs/web-stranica.docx
@@ -4,7 +4,12 @@
   <w:body>
     <w:p>
       <w:r>
-        <w:t>Zatražite informacije danas +387 30 253 334  / Email</w:t>
+        <w:t>Zatražite informacij</w:t>
+      </w:r>
+      <w:bookmarkStart w:id="0" w:name="_GoBack"/>
+      <w:bookmarkEnd w:id="0"/>
+      <w:r>
+        <w:t>e danas +387 30 253 334  / Email</w:t>
       </w:r>
     </w:p>
     <w:p>
@@ -265,11 +270,44 @@
         </w:numPr>
       </w:pPr>
       <w:r>
+        <w:t>SVE SLIKE OBEZBJEDITI</w:t>
+      </w:r>
+    </w:p>
+    <w:p>
+      <w:pPr>
+        <w:pStyle w:val="ListParagraph"/>
+        <w:numPr>
+          <w:ilvl w:val="1"/>
+          <w:numId w:val="1"/>
+        </w:numPr>
+      </w:pPr>
+      <w:r>
         <w:t>Novi logo, da je rezolucija bolja i da su boje drugacije (u vise boja pozeljno) zuto-crveni ne ide sa ovom temom</w:t>
       </w:r>
       <w:r>
         <w:t xml:space="preserve"> (dimenzije pozeljne: )</w:t>
       </w:r>
+    </w:p>
+    <w:p>
+      <w:pPr>
+        <w:pStyle w:val="ListParagraph"/>
+        <w:numPr>
+          <w:ilvl w:val="1"/>
+          <w:numId w:val="1"/>
+        </w:numPr>
+      </w:pPr>
+      <w:r>
+        <w:t>Carousel (slajder) na naslovnici sto ima po jednu veliku sliku sa tekstom (koliko zelite udarnih proizvoda toliko slika i naravno text za njih)</w:t>
+      </w:r>
+    </w:p>
+    <w:p>
+      <w:pPr>
+        <w:pStyle w:val="ListParagraph"/>
+        <w:numPr>
+          <w:ilvl w:val="1"/>
+          <w:numId w:val="1"/>
+        </w:numPr>
+      </w:pPr>
     </w:p>
     <w:p>
       <w:pPr>
@@ -285,8 +323,6 @@
       <w:r>
         <w:t>, Twiter..? Ako nema valjalo bi napraviti i tako se oglasavati javnosti a ostatak materijala drzati na web stranici – to je najbolja praksa danas.</w:t>
       </w:r>
-      <w:bookmarkStart w:id="0" w:name="_GoBack"/>
-      <w:bookmarkEnd w:id="0"/>
     </w:p>
     <w:sectPr>
       <w:pgSz w:w="11906" w:h="16838"/>
@@ -366,7 +402,7 @@
         <w:rFonts w:hint="default"/>
       </w:rPr>
     </w:lvl>
-    <w:lvl w:ilvl="1" w:tplc="04090019" w:tentative="1">
+    <w:lvl w:ilvl="1" w:tplc="04090019">
       <w:start w:val="1"/>
       <w:numFmt w:val="lowerLetter"/>
       <w:lvlText w:val="%2."/>
@@ -1252,7 +1288,7 @@
 </file>
 
 <file path=customXml/itemProps1.xml><?xml version="1.0" encoding="utf-8"?>
-<ds:datastoreItem xmlns:ds="http://schemas.openxmlformats.org/officeDocument/2006/customXml" ds:itemID="{493CB6BA-BC1A-4B16-95E5-B87897D2D99A}">
+<ds:datastoreItem xmlns:ds="http://schemas.openxmlformats.org/officeDocument/2006/customXml" ds:itemID="{010795D4-FD88-4099-AD0D-EA6FD71BD469}">
   <ds:schemaRefs>
     <ds:schemaRef ds:uri="http://schemas.openxmlformats.org/officeDocument/2006/bibliography"/>
   </ds:schemaRefs>

</xml_diff>